<commit_message>
Atualização da anotação - Cap18 aula 05
</commit_message>
<xml_diff>
--- a/Anotacoes/HTML5 e CSS3 - Cap 18 - aula 05 - Gerenciando o repositório GitHub.docx
+++ b/Anotacoes/HTML5 e CSS3 - Cap 18 - aula 05 - Gerenciando o repositório GitHub.docx
@@ -111,14 +111,12 @@
           <w:sz w:val="28"/>
           <w:szCs w:val="28"/>
         </w:rPr>
-        <w:t>4</w:t>
+        <w:t>5</w:t>
       </w:r>
     </w:p>
     <w:p>
       <w:pPr>
         <w:rPr>
-          <w:b/>
-          <w:bCs/>
           <w:sz w:val="28"/>
           <w:szCs w:val="28"/>
         </w:rPr>
@@ -130,15 +128,30 @@
           <w:sz w:val="28"/>
           <w:szCs w:val="28"/>
         </w:rPr>
-        <w:t>Criando um repositório local e remoto</w:t>
+        <w:t>Gerenciando o repositório GitHub</w:t>
       </w:r>
     </w:p>
     <w:p>
       <w:pPr>
+        <w:rPr>
+          <w:sz w:val="28"/>
+          <w:szCs w:val="28"/>
+        </w:rPr>
+      </w:pPr>
+      <w:r>
+        <w:rPr>
+          <w:sz w:val="28"/>
+          <w:szCs w:val="28"/>
+        </w:rPr>
+        <w:t>Quando houver alteração no repositório Local:</w:t>
+      </w:r>
+    </w:p>
+    <w:p>
+      <w:pPr>
         <w:pStyle w:val="PargrafodaLista"/>
         <w:numPr>
           <w:ilvl w:val="0"/>
-          <w:numId w:val="16"/>
+          <w:numId w:val="17"/>
         </w:numPr>
         <w:rPr>
           <w:sz w:val="28"/>
@@ -150,83 +163,25 @@
           <w:sz w:val="28"/>
           <w:szCs w:val="28"/>
         </w:rPr>
-        <w:t>P</w:t>
+        <w:t>Ao realizar alguma alteração na pasta (seja um novo arquivo, seja uma alteração em um arquivo existente ou deletar algo) o GitHub desktop vai mostrar na tela</w:t>
       </w:r>
-      <w:r>
+    </w:p>
+    <w:p>
+      <w:pPr>
+        <w:ind w:left="360"/>
         <w:rPr>
           <w:sz w:val="28"/>
           <w:szCs w:val="28"/>
         </w:rPr>
-        <w:t>ara criar um repositório local:</w:t>
-      </w:r>
-    </w:p>
-    <w:p>
-      <w:pPr>
-        <w:pStyle w:val="PargrafodaLista"/>
-        <w:numPr>
-          <w:ilvl w:val="1"/>
-          <w:numId w:val="16"/>
-        </w:numPr>
-        <w:rPr>
-          <w:sz w:val="28"/>
-          <w:szCs w:val="28"/>
-        </w:rPr>
-      </w:pPr>
-      <w:r>
-        <w:rPr>
-          <w:sz w:val="28"/>
-          <w:szCs w:val="28"/>
-        </w:rPr>
-        <w:t>Abra o GitHub desktop</w:t>
-      </w:r>
-    </w:p>
-    <w:p>
-      <w:pPr>
-        <w:pStyle w:val="PargrafodaLista"/>
-        <w:numPr>
-          <w:ilvl w:val="1"/>
-          <w:numId w:val="16"/>
-        </w:numPr>
-        <w:rPr>
-          <w:sz w:val="28"/>
-          <w:szCs w:val="28"/>
-        </w:rPr>
-      </w:pPr>
-      <w:r>
-        <w:rPr>
-          <w:sz w:val="28"/>
-          <w:szCs w:val="28"/>
-        </w:rPr>
-        <w:t>Faça o login (lembre sempre de sair, caso você esteja em um computador público);</w:t>
-      </w:r>
-    </w:p>
-    <w:p>
-      <w:pPr>
-        <w:pStyle w:val="PargrafodaLista"/>
-        <w:numPr>
-          <w:ilvl w:val="1"/>
-          <w:numId w:val="16"/>
-        </w:numPr>
-        <w:rPr>
-          <w:sz w:val="28"/>
-          <w:szCs w:val="28"/>
-        </w:rPr>
-      </w:pPr>
-      <w:r>
-        <w:rPr>
-          <w:sz w:val="28"/>
-          <w:szCs w:val="28"/>
-        </w:rPr>
-        <w:t xml:space="preserve">Vá em </w:t>
-      </w:r>
+      </w:pPr>
       <w:r>
         <w:rPr>
           <w:noProof/>
         </w:rPr>
         <w:drawing>
-          <wp:inline distT="0" distB="0" distL="0" distR="0" wp14:anchorId="19065BF6" wp14:editId="2402BDAB">
-            <wp:extent cx="4095750" cy="657225"/>
-            <wp:effectExtent l="0" t="0" r="0" b="9525"/>
+          <wp:inline distT="0" distB="0" distL="0" distR="0" wp14:anchorId="0C6EFC41" wp14:editId="786E41EB">
+            <wp:extent cx="5400040" cy="1071880"/>
+            <wp:effectExtent l="0" t="0" r="0" b="0"/>
             <wp:docPr id="1" name="Imagem 1"/>
             <wp:cNvGraphicFramePr>
               <a:graphicFrameLocks xmlns:a="http://schemas.openxmlformats.org/drawingml/2006/main" noChangeAspect="1"/>
@@ -247,7 +202,7 @@
                   <pic:spPr>
                     <a:xfrm>
                       <a:off x="0" y="0"/>
-                      <a:ext cx="4095750" cy="657225"/>
+                      <a:ext cx="5400040" cy="1071880"/>
                     </a:xfrm>
                     <a:prstGeom prst="rect">
                       <a:avLst/>
@@ -264,8 +219,8 @@
       <w:pPr>
         <w:pStyle w:val="PargrafodaLista"/>
         <w:numPr>
-          <w:ilvl w:val="1"/>
-          <w:numId w:val="16"/>
+          <w:ilvl w:val="0"/>
+          <w:numId w:val="17"/>
         </w:numPr>
         <w:rPr>
           <w:sz w:val="28"/>
@@ -277,15 +232,15 @@
           <w:sz w:val="28"/>
           <w:szCs w:val="28"/>
         </w:rPr>
-        <w:t>O nome do repositório será o nome dado para a pasta que voi vai criar o repositório.</w:t>
+        <w:t>No caso ele está mostrando 2 alterações e o arquivo.</w:t>
       </w:r>
     </w:p>
     <w:p>
       <w:pPr>
         <w:pStyle w:val="PargrafodaLista"/>
         <w:numPr>
-          <w:ilvl w:val="1"/>
-          <w:numId w:val="16"/>
+          <w:ilvl w:val="0"/>
+          <w:numId w:val="17"/>
         </w:numPr>
         <w:rPr>
           <w:sz w:val="28"/>
@@ -297,53 +252,12 @@
           <w:sz w:val="28"/>
           <w:szCs w:val="28"/>
         </w:rPr>
-        <w:t>A descrição você escolhe</w:t>
+        <w:t>Será necessário atualizar essas alterações em seu repositório local (Git)</w:t>
       </w:r>
     </w:p>
     <w:p>
       <w:pPr>
         <w:pStyle w:val="PargrafodaLista"/>
-        <w:numPr>
-          <w:ilvl w:val="1"/>
-          <w:numId w:val="16"/>
-        </w:numPr>
-        <w:rPr>
-          <w:sz w:val="28"/>
-          <w:szCs w:val="28"/>
-        </w:rPr>
-      </w:pPr>
-      <w:r>
-        <w:rPr>
-          <w:sz w:val="28"/>
-          <w:szCs w:val="28"/>
-        </w:rPr>
-        <w:t xml:space="preserve">Local path é o local onde a pasta que você esta criando o repositório se encontra (neste caminho não pode conter a pasta que esta sendo criado o repositório. </w:t>
-      </w:r>
-    </w:p>
-    <w:p>
-      <w:pPr>
-        <w:pStyle w:val="PargrafodaLista"/>
-        <w:numPr>
-          <w:ilvl w:val="1"/>
-          <w:numId w:val="16"/>
-        </w:numPr>
-        <w:rPr>
-          <w:sz w:val="28"/>
-          <w:szCs w:val="28"/>
-        </w:rPr>
-      </w:pPr>
-      <w:r>
-        <w:rPr>
-          <w:sz w:val="28"/>
-          <w:szCs w:val="28"/>
-        </w:rPr>
-        <w:t>Clique no quadradinho para inicializar com o Read.me</w:t>
-      </w:r>
-    </w:p>
-    <w:p>
-      <w:pPr>
-        <w:pStyle w:val="PargrafodaLista"/>
-        <w:ind w:left="1440"/>
         <w:rPr>
           <w:sz w:val="28"/>
           <w:szCs w:val="28"/>
@@ -354,10 +268,10 @@
           <w:noProof/>
         </w:rPr>
         <w:drawing>
-          <wp:inline distT="0" distB="0" distL="0" distR="0" wp14:anchorId="50460657" wp14:editId="296E2467">
-            <wp:extent cx="2447925" cy="314325"/>
-            <wp:effectExtent l="0" t="0" r="9525" b="9525"/>
-            <wp:docPr id="2" name="Imagem 2"/>
+          <wp:inline distT="0" distB="0" distL="0" distR="0" wp14:anchorId="1E70259A" wp14:editId="4F5F35F3">
+            <wp:extent cx="2609850" cy="2105025"/>
+            <wp:effectExtent l="0" t="0" r="0" b="9525"/>
+            <wp:docPr id="6" name="Imagem 6"/>
             <wp:cNvGraphicFramePr>
               <a:graphicFrameLocks xmlns:a="http://schemas.openxmlformats.org/drawingml/2006/main" noChangeAspect="1"/>
             </wp:cNvGraphicFramePr>
@@ -377,7 +291,7 @@
                   <pic:spPr>
                     <a:xfrm>
                       <a:off x="0" y="0"/>
-                      <a:ext cx="2447925" cy="314325"/>
+                      <a:ext cx="2609850" cy="2105025"/>
                     </a:xfrm>
                     <a:prstGeom prst="rect">
                       <a:avLst/>
@@ -394,8 +308,8 @@
       <w:pPr>
         <w:pStyle w:val="PargrafodaLista"/>
         <w:numPr>
-          <w:ilvl w:val="1"/>
-          <w:numId w:val="16"/>
+          <w:ilvl w:val="0"/>
+          <w:numId w:val="17"/>
         </w:numPr>
         <w:rPr>
           <w:sz w:val="28"/>
@@ -407,15 +321,15 @@
           <w:sz w:val="28"/>
           <w:szCs w:val="28"/>
         </w:rPr>
-        <w:t>Git ignore você vai escolher a linguagem que você vai programar (no caso, como será html deixa o none)</w:t>
+        <w:t>Coloque um título da alteração e se quiser uma descrição</w:t>
       </w:r>
     </w:p>
     <w:p>
       <w:pPr>
         <w:pStyle w:val="PargrafodaLista"/>
         <w:numPr>
-          <w:ilvl w:val="1"/>
-          <w:numId w:val="16"/>
+          <w:ilvl w:val="0"/>
+          <w:numId w:val="17"/>
         </w:numPr>
         <w:rPr>
           <w:sz w:val="28"/>
@@ -427,86 +341,15 @@
           <w:sz w:val="28"/>
           <w:szCs w:val="28"/>
         </w:rPr>
-        <w:t>Em licença o professor usa sempre o MITLicense</w:t>
+        <w:t>Clique em Commit to main.</w:t>
       </w:r>
     </w:p>
     <w:p>
       <w:pPr>
         <w:pStyle w:val="PargrafodaLista"/>
-        <w:ind w:left="1440"/>
-        <w:rPr>
-          <w:sz w:val="28"/>
-          <w:szCs w:val="28"/>
-        </w:rPr>
-      </w:pPr>
-    </w:p>
-    <w:p>
-      <w:pPr>
-        <w:pStyle w:val="PargrafodaLista"/>
-        <w:ind w:left="1440"/>
-        <w:rPr>
-          <w:sz w:val="28"/>
-          <w:szCs w:val="28"/>
-        </w:rPr>
-      </w:pPr>
-      <w:r>
-        <w:rPr>
-          <w:noProof/>
-        </w:rPr>
-        <w:lastRenderedPageBreak/>
-        <w:drawing>
-          <wp:inline distT="0" distB="0" distL="0" distR="0" wp14:anchorId="4AA0A972" wp14:editId="1091469F">
-            <wp:extent cx="3876675" cy="4438650"/>
-            <wp:effectExtent l="0" t="0" r="9525" b="0"/>
-            <wp:docPr id="3" name="Imagem 3"/>
-            <wp:cNvGraphicFramePr>
-              <a:graphicFrameLocks xmlns:a="http://schemas.openxmlformats.org/drawingml/2006/main" noChangeAspect="1"/>
-            </wp:cNvGraphicFramePr>
-            <a:graphic xmlns:a="http://schemas.openxmlformats.org/drawingml/2006/main">
-              <a:graphicData uri="http://schemas.openxmlformats.org/drawingml/2006/picture">
-                <pic:pic xmlns:pic="http://schemas.openxmlformats.org/drawingml/2006/picture">
-                  <pic:nvPicPr>
-                    <pic:cNvPr id="1" name=""/>
-                    <pic:cNvPicPr/>
-                  </pic:nvPicPr>
-                  <pic:blipFill>
-                    <a:blip r:embed="rId9"/>
-                    <a:stretch>
-                      <a:fillRect/>
-                    </a:stretch>
-                  </pic:blipFill>
-                  <pic:spPr>
-                    <a:xfrm>
-                      <a:off x="0" y="0"/>
-                      <a:ext cx="3876675" cy="4438650"/>
-                    </a:xfrm>
-                    <a:prstGeom prst="rect">
-                      <a:avLst/>
-                    </a:prstGeom>
-                  </pic:spPr>
-                </pic:pic>
-              </a:graphicData>
-            </a:graphic>
-          </wp:inline>
-        </w:drawing>
-      </w:r>
-    </w:p>
-    <w:p>
-      <w:pPr>
-        <w:pStyle w:val="PargrafodaLista"/>
-        <w:ind w:left="1440"/>
-        <w:rPr>
-          <w:sz w:val="28"/>
-          <w:szCs w:val="28"/>
-        </w:rPr>
-      </w:pPr>
-    </w:p>
-    <w:p>
-      <w:pPr>
-        <w:pStyle w:val="PargrafodaLista"/>
         <w:numPr>
           <w:ilvl w:val="0"/>
-          <w:numId w:val="16"/>
+          <w:numId w:val="17"/>
         </w:numPr>
         <w:rPr>
           <w:sz w:val="28"/>
@@ -518,27 +361,7 @@
           <w:sz w:val="28"/>
           <w:szCs w:val="28"/>
         </w:rPr>
-        <w:t>Após o create, ele vai pegar todos os arquivos existentes na pasta e criar o repositório (dependendo, pode demorar)</w:t>
-      </w:r>
-    </w:p>
-    <w:p>
-      <w:pPr>
-        <w:pStyle w:val="PargrafodaLista"/>
-        <w:numPr>
-          <w:ilvl w:val="0"/>
-          <w:numId w:val="16"/>
-        </w:numPr>
-        <w:rPr>
-          <w:sz w:val="28"/>
-          <w:szCs w:val="28"/>
-        </w:rPr>
-      </w:pPr>
-      <w:r>
-        <w:rPr>
-          <w:sz w:val="28"/>
-          <w:szCs w:val="28"/>
-        </w:rPr>
-        <w:t>Espere até a seguinte página</w:t>
+        <w:t>Depois é só encaminhar para o repositório externo (GitHub)</w:t>
       </w:r>
     </w:p>
     <w:p>
@@ -549,208 +372,9 @@
           <w:szCs w:val="28"/>
         </w:rPr>
       </w:pPr>
-      <w:r>
-        <w:rPr>
-          <w:noProof/>
-        </w:rPr>
-        <w:lastRenderedPageBreak/>
-        <w:drawing>
-          <wp:inline distT="0" distB="0" distL="0" distR="0" wp14:anchorId="3EF8576C" wp14:editId="7DE1EBC9">
-            <wp:extent cx="5400040" cy="3611245"/>
-            <wp:effectExtent l="0" t="0" r="0" b="8255"/>
-            <wp:docPr id="4" name="Imagem 4"/>
-            <wp:cNvGraphicFramePr>
-              <a:graphicFrameLocks xmlns:a="http://schemas.openxmlformats.org/drawingml/2006/main" noChangeAspect="1"/>
-            </wp:cNvGraphicFramePr>
-            <a:graphic xmlns:a="http://schemas.openxmlformats.org/drawingml/2006/main">
-              <a:graphicData uri="http://schemas.openxmlformats.org/drawingml/2006/picture">
-                <pic:pic xmlns:pic="http://schemas.openxmlformats.org/drawingml/2006/picture">
-                  <pic:nvPicPr>
-                    <pic:cNvPr id="1" name=""/>
-                    <pic:cNvPicPr/>
-                  </pic:nvPicPr>
-                  <pic:blipFill>
-                    <a:blip r:embed="rId10"/>
-                    <a:stretch>
-                      <a:fillRect/>
-                    </a:stretch>
-                  </pic:blipFill>
-                  <pic:spPr>
-                    <a:xfrm>
-                      <a:off x="0" y="0"/>
-                      <a:ext cx="5400040" cy="3611245"/>
-                    </a:xfrm>
-                    <a:prstGeom prst="rect">
-                      <a:avLst/>
-                    </a:prstGeom>
-                  </pic:spPr>
-                </pic:pic>
-              </a:graphicData>
-            </a:graphic>
-          </wp:inline>
-        </w:drawing>
-      </w:r>
-    </w:p>
-    <w:p>
-      <w:pPr>
-        <w:pStyle w:val="PargrafodaLista"/>
-        <w:rPr>
-          <w:sz w:val="28"/>
-          <w:szCs w:val="28"/>
-        </w:rPr>
-      </w:pPr>
-    </w:p>
-    <w:p>
-      <w:pPr>
-        <w:pStyle w:val="PargrafodaLista"/>
-        <w:numPr>
-          <w:ilvl w:val="0"/>
-          <w:numId w:val="16"/>
-        </w:numPr>
-        <w:rPr>
-          <w:sz w:val="28"/>
-          <w:szCs w:val="28"/>
-        </w:rPr>
-      </w:pPr>
-      <w:r>
-        <w:rPr>
-          <w:sz w:val="28"/>
-          <w:szCs w:val="28"/>
-        </w:rPr>
-        <w:t>Aqui ele te direciona para publicar o repositório local para o externo;</w:t>
-      </w:r>
-    </w:p>
-    <w:p>
-      <w:pPr>
-        <w:pStyle w:val="PargrafodaLista"/>
-        <w:numPr>
-          <w:ilvl w:val="0"/>
-          <w:numId w:val="16"/>
-        </w:numPr>
-        <w:rPr>
-          <w:sz w:val="28"/>
-          <w:szCs w:val="28"/>
-        </w:rPr>
-      </w:pPr>
-      <w:r>
-        <w:rPr>
-          <w:sz w:val="28"/>
-          <w:szCs w:val="28"/>
-        </w:rPr>
-        <w:t>Na próxima janela aparecerão as seguintes opções:</w:t>
-      </w:r>
-    </w:p>
-    <w:p>
-      <w:pPr>
-        <w:pStyle w:val="PargrafodaLista"/>
-        <w:numPr>
-          <w:ilvl w:val="0"/>
-          <w:numId w:val="16"/>
-        </w:numPr>
-        <w:rPr>
-          <w:sz w:val="28"/>
-          <w:szCs w:val="28"/>
-        </w:rPr>
-      </w:pPr>
-      <w:r>
-        <w:rPr>
-          <w:sz w:val="28"/>
-          <w:szCs w:val="28"/>
-        </w:rPr>
-        <w:t>Name: aqui permanece o nome da pasta</w:t>
-      </w:r>
-    </w:p>
-    <w:p>
-      <w:pPr>
-        <w:pStyle w:val="PargrafodaLista"/>
-        <w:numPr>
-          <w:ilvl w:val="0"/>
-          <w:numId w:val="16"/>
-        </w:numPr>
-        <w:rPr>
-          <w:sz w:val="28"/>
-          <w:szCs w:val="28"/>
-        </w:rPr>
-      </w:pPr>
-      <w:r>
-        <w:rPr>
-          <w:sz w:val="28"/>
-          <w:szCs w:val="28"/>
-        </w:rPr>
-        <w:t>Description: também permanece oque você já descreveu.</w:t>
-      </w:r>
-    </w:p>
-    <w:p>
-      <w:pPr>
-        <w:pStyle w:val="PargrafodaLista"/>
-        <w:numPr>
-          <w:ilvl w:val="0"/>
-          <w:numId w:val="16"/>
-        </w:numPr>
-        <w:rPr>
-          <w:sz w:val="28"/>
-          <w:szCs w:val="28"/>
-        </w:rPr>
-      </w:pPr>
-      <w:r>
-        <w:rPr>
-          <w:sz w:val="28"/>
-          <w:szCs w:val="28"/>
-        </w:rPr>
-        <w:t>Em keep this code private é para você deixar de acesso apenas para você ou se quiser que seja public, desmarque o quadradinho</w:t>
-      </w:r>
-    </w:p>
-    <w:p>
-      <w:pPr>
-        <w:pStyle w:val="PargrafodaLista"/>
-        <w:rPr>
-          <w:sz w:val="28"/>
-          <w:szCs w:val="28"/>
-        </w:rPr>
-      </w:pPr>
-      <w:r>
-        <w:rPr>
-          <w:noProof/>
-        </w:rPr>
-        <w:drawing>
-          <wp:inline distT="0" distB="0" distL="0" distR="0" wp14:anchorId="075A641E" wp14:editId="31BF942A">
-            <wp:extent cx="1438275" cy="276225"/>
-            <wp:effectExtent l="0" t="0" r="9525" b="9525"/>
-            <wp:docPr id="5" name="Imagem 5"/>
-            <wp:cNvGraphicFramePr>
-              <a:graphicFrameLocks xmlns:a="http://schemas.openxmlformats.org/drawingml/2006/main" noChangeAspect="1"/>
-            </wp:cNvGraphicFramePr>
-            <a:graphic xmlns:a="http://schemas.openxmlformats.org/drawingml/2006/main">
-              <a:graphicData uri="http://schemas.openxmlformats.org/drawingml/2006/picture">
-                <pic:pic xmlns:pic="http://schemas.openxmlformats.org/drawingml/2006/picture">
-                  <pic:nvPicPr>
-                    <pic:cNvPr id="1" name=""/>
-                    <pic:cNvPicPr/>
-                  </pic:nvPicPr>
-                  <pic:blipFill>
-                    <a:blip r:embed="rId11"/>
-                    <a:stretch>
-                      <a:fillRect/>
-                    </a:stretch>
-                  </pic:blipFill>
-                  <pic:spPr>
-                    <a:xfrm>
-                      <a:off x="0" y="0"/>
-                      <a:ext cx="1438275" cy="276225"/>
-                    </a:xfrm>
-                    <a:prstGeom prst="rect">
-                      <a:avLst/>
-                    </a:prstGeom>
-                  </pic:spPr>
-                </pic:pic>
-              </a:graphicData>
-            </a:graphic>
-          </wp:inline>
-        </w:drawing>
-      </w:r>
     </w:p>
     <w:sectPr>
-      <w:footerReference w:type="default" r:id="rId12"/>
+      <w:footerReference w:type="default" r:id="rId9"/>
       <w:pgSz w:w="11906" w:h="16838"/>
       <w:pgMar w:top="1417" w:right="1701" w:bottom="1417" w:left="1701" w:header="708" w:footer="708" w:gutter="0"/>
       <w:cols w:space="708"/>
@@ -2400,6 +2024,118 @@
     </w:lvl>
   </w:abstractNum>
   <w:abstractNum w:abstractNumId="14" w15:restartNumberingAfterBreak="0">
+    <w:nsid w:val="74011ED9"/>
+    <w:multiLevelType w:val="hybridMultilevel"/>
+    <w:tmpl w:val="B8181CD4"/>
+    <w:lvl w:ilvl="0" w:tplc="EE000B46">
+      <w:numFmt w:val="bullet"/>
+      <w:lvlText w:val=""/>
+      <w:lvlJc w:val="left"/>
+      <w:pPr>
+        <w:ind w:left="720" w:hanging="360"/>
+      </w:pPr>
+      <w:rPr>
+        <w:rFonts w:ascii="Symbol" w:eastAsiaTheme="minorHAnsi" w:hAnsi="Symbol" w:cstheme="minorBidi" w:hint="default"/>
+      </w:rPr>
+    </w:lvl>
+    <w:lvl w:ilvl="1" w:tplc="04160003" w:tentative="1">
+      <w:start w:val="1"/>
+      <w:numFmt w:val="bullet"/>
+      <w:lvlText w:val="o"/>
+      <w:lvlJc w:val="left"/>
+      <w:pPr>
+        <w:ind w:left="1440" w:hanging="360"/>
+      </w:pPr>
+      <w:rPr>
+        <w:rFonts w:ascii="Courier New" w:hAnsi="Courier New" w:cs="Courier New" w:hint="default"/>
+      </w:rPr>
+    </w:lvl>
+    <w:lvl w:ilvl="2" w:tplc="04160005" w:tentative="1">
+      <w:start w:val="1"/>
+      <w:numFmt w:val="bullet"/>
+      <w:lvlText w:val=""/>
+      <w:lvlJc w:val="left"/>
+      <w:pPr>
+        <w:ind w:left="2160" w:hanging="360"/>
+      </w:pPr>
+      <w:rPr>
+        <w:rFonts w:ascii="Wingdings" w:hAnsi="Wingdings" w:hint="default"/>
+      </w:rPr>
+    </w:lvl>
+    <w:lvl w:ilvl="3" w:tplc="04160001" w:tentative="1">
+      <w:start w:val="1"/>
+      <w:numFmt w:val="bullet"/>
+      <w:lvlText w:val=""/>
+      <w:lvlJc w:val="left"/>
+      <w:pPr>
+        <w:ind w:left="2880" w:hanging="360"/>
+      </w:pPr>
+      <w:rPr>
+        <w:rFonts w:ascii="Symbol" w:hAnsi="Symbol" w:hint="default"/>
+      </w:rPr>
+    </w:lvl>
+    <w:lvl w:ilvl="4" w:tplc="04160003" w:tentative="1">
+      <w:start w:val="1"/>
+      <w:numFmt w:val="bullet"/>
+      <w:lvlText w:val="o"/>
+      <w:lvlJc w:val="left"/>
+      <w:pPr>
+        <w:ind w:left="3600" w:hanging="360"/>
+      </w:pPr>
+      <w:rPr>
+        <w:rFonts w:ascii="Courier New" w:hAnsi="Courier New" w:cs="Courier New" w:hint="default"/>
+      </w:rPr>
+    </w:lvl>
+    <w:lvl w:ilvl="5" w:tplc="04160005" w:tentative="1">
+      <w:start w:val="1"/>
+      <w:numFmt w:val="bullet"/>
+      <w:lvlText w:val=""/>
+      <w:lvlJc w:val="left"/>
+      <w:pPr>
+        <w:ind w:left="4320" w:hanging="360"/>
+      </w:pPr>
+      <w:rPr>
+        <w:rFonts w:ascii="Wingdings" w:hAnsi="Wingdings" w:hint="default"/>
+      </w:rPr>
+    </w:lvl>
+    <w:lvl w:ilvl="6" w:tplc="04160001" w:tentative="1">
+      <w:start w:val="1"/>
+      <w:numFmt w:val="bullet"/>
+      <w:lvlText w:val=""/>
+      <w:lvlJc w:val="left"/>
+      <w:pPr>
+        <w:ind w:left="5040" w:hanging="360"/>
+      </w:pPr>
+      <w:rPr>
+        <w:rFonts w:ascii="Symbol" w:hAnsi="Symbol" w:hint="default"/>
+      </w:rPr>
+    </w:lvl>
+    <w:lvl w:ilvl="7" w:tplc="04160003" w:tentative="1">
+      <w:start w:val="1"/>
+      <w:numFmt w:val="bullet"/>
+      <w:lvlText w:val="o"/>
+      <w:lvlJc w:val="left"/>
+      <w:pPr>
+        <w:ind w:left="5760" w:hanging="360"/>
+      </w:pPr>
+      <w:rPr>
+        <w:rFonts w:ascii="Courier New" w:hAnsi="Courier New" w:cs="Courier New" w:hint="default"/>
+      </w:rPr>
+    </w:lvl>
+    <w:lvl w:ilvl="8" w:tplc="04160005" w:tentative="1">
+      <w:start w:val="1"/>
+      <w:numFmt w:val="bullet"/>
+      <w:lvlText w:val=""/>
+      <w:lvlJc w:val="left"/>
+      <w:pPr>
+        <w:ind w:left="6480" w:hanging="360"/>
+      </w:pPr>
+      <w:rPr>
+        <w:rFonts w:ascii="Wingdings" w:hAnsi="Wingdings" w:hint="default"/>
+      </w:rPr>
+    </w:lvl>
+  </w:abstractNum>
+  <w:abstractNum w:abstractNumId="15" w15:restartNumberingAfterBreak="0">
     <w:nsid w:val="7D6D1B72"/>
     <w:multiLevelType w:val="hybridMultilevel"/>
     <w:tmpl w:val="D57C86B0"/>
@@ -2511,7 +2247,7 @@
       </w:rPr>
     </w:lvl>
   </w:abstractNum>
-  <w:abstractNum w:abstractNumId="15" w15:restartNumberingAfterBreak="0">
+  <w:abstractNum w:abstractNumId="16" w15:restartNumberingAfterBreak="0">
     <w:nsid w:val="7FE079B4"/>
     <w:multiLevelType w:val="hybridMultilevel"/>
     <w:tmpl w:val="4F5869B0"/>
@@ -2624,7 +2360,7 @@
     </w:lvl>
   </w:abstractNum>
   <w:num w:numId="1" w16cid:durableId="2080710863">
-    <w:abstractNumId w:val="15"/>
+    <w:abstractNumId w:val="16"/>
   </w:num>
   <w:num w:numId="2" w16cid:durableId="434643337">
     <w:abstractNumId w:val="12"/>
@@ -2669,6 +2405,9 @@
     <w:abstractNumId w:val="4"/>
   </w:num>
   <w:num w:numId="16" w16cid:durableId="1707832243">
+    <w:abstractNumId w:val="15"/>
+  </w:num>
+  <w:num w:numId="17" w16cid:durableId="1597708188">
     <w:abstractNumId w:val="14"/>
   </w:num>
 </w:numbering>

</xml_diff>